<commit_message>
fixed pet-store code, updated video link in assignment document
</commit_message>
<xml_diff>
--- a/Week13/Coding Assignment Week 13 - v3.docx
+++ b/Week13/Coding Assignment Week 13 - v3.docx
@@ -53,7 +53,13 @@
         <w:rPr>
           <w:b/>
         </w:rPr>
-        <w:t>YouTube Link: https://youtu.be/8_d240eXPME</w:t>
+        <w:t xml:space="preserve">YouTube Link: </w:t>
+      </w:r>
+      <w:r>
+        <w:rPr>
+          <w:b/>
+        </w:rPr>
+        <w:t>https://youtu.be/56vsw1zcX6A</w:t>
       </w:r>
       <w:bookmarkStart w:id="0" w:name="_GoBack"/>
       <w:bookmarkEnd w:id="0"/>

</xml_diff>